<commit_message>
Revert "update format 2"
This reverts commit 86a24fae262a00bbe1aa7422b566b401dbb49dc4.
</commit_message>
<xml_diff>
--- a/Upload Formats.docx
+++ b/Upload Formats.docx
@@ -24,11 +24,80 @@
           <w:b/>
         </w:rPr>
       </w:pPr>
-    </w:p>
-    <w:p>
-      <w:bookmarkStart w:id="0" w:name="_GoBack"/>
-      <w:bookmarkEnd w:id="0"/>
-    </w:p>
+      <w:r>
+        <w:rPr>
+          <w:b/>
+        </w:rPr>
+        <w:t>File Type used:</w:t>
+      </w:r>
+    </w:p>
+    <w:p>
+      <w:pPr>
+        <w:pStyle w:val="ListParagraph"/>
+        <w:numPr>
+          <w:ilvl w:val="0"/>
+          <w:numId w:val="2"/>
+        </w:numPr>
+      </w:pPr>
+      <w:r>
+        <w:t>CSV</w:t>
+      </w:r>
+    </w:p>
+    <w:p/>
+    <w:p>
+      <w:pPr>
+        <w:rPr>
+          <w:b/>
+        </w:rPr>
+      </w:pPr>
+      <w:r>
+        <w:rPr>
+          <w:b/>
+        </w:rPr>
+        <w:t>Templates used:</w:t>
+      </w:r>
+    </w:p>
+    <w:p>
+      <w:pPr>
+        <w:pStyle w:val="ListParagraph"/>
+        <w:numPr>
+          <w:ilvl w:val="0"/>
+          <w:numId w:val="1"/>
+        </w:numPr>
+      </w:pPr>
+      <w:r>
+        <w:t xml:space="preserve">Separate MCC MNC - </w:t>
+      </w:r>
+      <w:proofErr w:type="spellStart"/>
+      <w:r>
+        <w:t>MCC,MNC,Rate,MNO</w:t>
+      </w:r>
+      <w:proofErr w:type="spellEnd"/>
+    </w:p>
+    <w:p>
+      <w:pPr>
+        <w:pStyle w:val="ListParagraph"/>
+        <w:numPr>
+          <w:ilvl w:val="0"/>
+          <w:numId w:val="1"/>
+        </w:numPr>
+      </w:pPr>
+      <w:r>
+        <w:t xml:space="preserve">Combined </w:t>
+      </w:r>
+      <w:r>
+        <w:t>MCC MNC</w:t>
+      </w:r>
+      <w:r>
+        <w:t xml:space="preserve"> - </w:t>
+      </w:r>
+      <w:proofErr w:type="spellStart"/>
+      <w:r>
+        <w:t>MCCMNC,Rate,MNO</w:t>
+      </w:r>
+      <w:proofErr w:type="spellEnd"/>
+    </w:p>
+    <w:p/>
     <w:p>
       <w:pPr>
         <w:rPr>
@@ -354,6 +423,8 @@
         <w:tab/>
         <w:t>Format 2:</w:t>
       </w:r>
+      <w:bookmarkStart w:id="0" w:name="_GoBack"/>
+      <w:bookmarkEnd w:id="0"/>
     </w:p>
     <w:p>
       <w:pPr>
@@ -367,7 +438,10 @@
         <w:t>Input</w:t>
       </w:r>
       <w:r>
-        <w:t xml:space="preserve"> (without space after ;)</w:t>
+        <w:t xml:space="preserve"> </w:t>
+      </w:r>
+      <w:r>
+        <w:t>(without space after ;)</w:t>
       </w:r>
     </w:p>
     <w:tbl>
@@ -466,7 +540,10 @@
               <w:ind w:left="0"/>
             </w:pPr>
             <w:r>
-              <w:t>50;20;30</w:t>
+              <w:t>50</w:t>
+            </w:r>
+            <w:r>
+              <w:t>;20;30</w:t>
             </w:r>
           </w:p>
         </w:tc>
@@ -666,7 +743,10 @@
               <w:ind w:left="0"/>
             </w:pPr>
             <w:r>
-              <w:t>20</w:t>
+              <w:t>2</w:t>
+            </w:r>
+            <w:r>
+              <w:t>0</w:t>
             </w:r>
           </w:p>
         </w:tc>
@@ -724,7 +804,10 @@
               <w:ind w:left="0"/>
             </w:pPr>
             <w:r>
-              <w:t>30</w:t>
+              <w:t>3</w:t>
+            </w:r>
+            <w:r>
+              <w:t>0</w:t>
             </w:r>
           </w:p>
         </w:tc>
@@ -887,7 +970,19 @@
               <w:ind w:left="0"/>
             </w:pPr>
             <w:r>
-              <w:t>50; 20; 30</w:t>
+              <w:t>50;</w:t>
+            </w:r>
+            <w:r>
+              <w:t xml:space="preserve"> </w:t>
+            </w:r>
+            <w:r>
+              <w:t>20;</w:t>
+            </w:r>
+            <w:r>
+              <w:t xml:space="preserve"> </w:t>
+            </w:r>
+            <w:r>
+              <w:t>30</w:t>
             </w:r>
           </w:p>
         </w:tc>
@@ -1442,6 +1537,7 @@
         <w:rPr>
           <w:b/>
         </w:rPr>
+        <w:lastRenderedPageBreak/>
         <w:tab/>
         <w:t>Format 5:</w:t>
       </w:r>
@@ -1455,7 +1551,10 @@
         </w:numPr>
       </w:pPr>
       <w:r>
-        <w:t>Input (without space after ;)</w:t>
+        <w:t>Input</w:t>
+      </w:r>
+      <w:r>
+        <w:t xml:space="preserve"> (without space after ;)</w:t>
       </w:r>
     </w:p>
     <w:tbl>
@@ -1525,7 +1624,13 @@
               <w:ind w:left="0"/>
             </w:pPr>
             <w:r>
-              <w:t>4120;00;000;01;779</w:t>
+              <w:t>412</w:t>
+            </w:r>
+            <w:r>
+              <w:t>0</w:t>
+            </w:r>
+            <w:r>
+              <w:t>;00;000;01;779</w:t>
             </w:r>
           </w:p>
         </w:tc>
@@ -1594,7 +1699,6 @@
               <w:ind w:left="0"/>
             </w:pPr>
             <w:r>
-              <w:lastRenderedPageBreak/>
               <w:t>MCCMNC</w:t>
             </w:r>
           </w:p>
@@ -1868,7 +1972,13 @@
         <w:rPr>
           <w:b/>
         </w:rPr>
-        <w:t>Format 6:</w:t>
+        <w:t>Format 6</w:t>
+      </w:r>
+      <w:r>
+        <w:rPr>
+          <w:b/>
+        </w:rPr>
+        <w:t>:</w:t>
       </w:r>
     </w:p>
     <w:p>
@@ -2322,7 +2432,13 @@
         <w:rPr>
           <w:b/>
         </w:rPr>
-        <w:t>Format 7:</w:t>
+        <w:t>Format 7</w:t>
+      </w:r>
+      <w:r>
+        <w:rPr>
+          <w:b/>
+        </w:rPr>
+        <w:t>:</w:t>
       </w:r>
     </w:p>
     <w:p>
@@ -2576,7 +2692,13 @@
         <w:rPr>
           <w:b/>
         </w:rPr>
-        <w:t>Format 8:</w:t>
+        <w:t>Format 8</w:t>
+      </w:r>
+      <w:r>
+        <w:rPr>
+          <w:b/>
+        </w:rPr>
+        <w:t>:</w:t>
       </w:r>
     </w:p>
     <w:p>
@@ -2950,7 +3072,14 @@
         <w:rPr>
           <w:b/>
         </w:rPr>
-        <w:t>Format 9:</w:t>
+        <w:lastRenderedPageBreak/>
+        <w:t>Format 9</w:t>
+      </w:r>
+      <w:r>
+        <w:rPr>
+          <w:b/>
+        </w:rPr>
+        <w:t>:</w:t>
       </w:r>
     </w:p>
     <w:p>
@@ -3113,7 +3242,6 @@
               <w:ind w:left="0"/>
             </w:pPr>
             <w:r>
-              <w:lastRenderedPageBreak/>
               <w:t>MCCMNC</w:t>
             </w:r>
           </w:p>
@@ -3299,7 +3427,19 @@
         <w:rPr>
           <w:b/>
         </w:rPr>
-        <w:t>Format 10:</w:t>
+        <w:t xml:space="preserve">Format </w:t>
+      </w:r>
+      <w:r>
+        <w:rPr>
+          <w:b/>
+        </w:rPr>
+        <w:t>10</w:t>
+      </w:r>
+      <w:r>
+        <w:rPr>
+          <w:b/>
+        </w:rPr>
+        <w:t>:</w:t>
       </w:r>
     </w:p>
     <w:p>
@@ -3641,7 +3781,19 @@
         <w:rPr>
           <w:b/>
         </w:rPr>
-        <w:t>Format 11:</w:t>
+        <w:t xml:space="preserve">Format </w:t>
+      </w:r>
+      <w:r>
+        <w:rPr>
+          <w:b/>
+        </w:rPr>
+        <w:t>11</w:t>
+      </w:r>
+      <w:r>
+        <w:rPr>
+          <w:b/>
+        </w:rPr>
+        <w:t>:</w:t>
       </w:r>
     </w:p>
     <w:p>
@@ -3726,7 +3878,16 @@
               <w:t>412</w:t>
             </w:r>
             <w:r>
-              <w:t xml:space="preserve">-50; 52; </w:t>
+              <w:t>-50;</w:t>
+            </w:r>
+            <w:r>
+              <w:t xml:space="preserve"> </w:t>
+            </w:r>
+            <w:r>
+              <w:t>52;</w:t>
+            </w:r>
+            <w:r>
+              <w:t xml:space="preserve"> </w:t>
             </w:r>
             <w:r>
               <w:t>53</w:t>
@@ -3977,7 +4138,7 @@
 
 <file path=word/numbering.xml><?xml version="1.0" encoding="utf-8"?>
 <w:numbering xmlns:wpc="http://schemas.microsoft.com/office/word/2010/wordprocessingCanvas" xmlns:mc="http://schemas.openxmlformats.org/markup-compatibility/2006" xmlns:o="urn:schemas-microsoft-com:office:office" xmlns:r="http://schemas.openxmlformats.org/officeDocument/2006/relationships" xmlns:m="http://schemas.openxmlformats.org/officeDocument/2006/math" xmlns:v="urn:schemas-microsoft-com:vml" xmlns:wp14="http://schemas.microsoft.com/office/word/2010/wordprocessingDrawing" xmlns:wp="http://schemas.openxmlformats.org/drawingml/2006/wordprocessingDrawing" xmlns:w10="urn:schemas-microsoft-com:office:word" xmlns:w="http://schemas.openxmlformats.org/wordprocessingml/2006/main" xmlns:w14="http://schemas.microsoft.com/office/word/2010/wordml" xmlns:w15="http://schemas.microsoft.com/office/word/2012/wordml" xmlns:wpg="http://schemas.microsoft.com/office/word/2010/wordprocessingGroup" xmlns:wpi="http://schemas.microsoft.com/office/word/2010/wordprocessingInk" xmlns:wne="http://schemas.microsoft.com/office/word/2006/wordml" xmlns:wps="http://schemas.microsoft.com/office/word/2010/wordprocessingShape" mc:Ignorable="w14 w15 wp14">
-  <w:abstractNum w:abstractNumId="0" w15:restartNumberingAfterBreak="0">
+  <w:abstractNum w:abstractNumId="0">
     <w:nsid w:val="19DE221E"/>
     <w:multiLevelType w:val="hybridMultilevel"/>
     <w:tmpl w:val="48C2C4F2"/>
@@ -4066,7 +4227,7 @@
       </w:pPr>
     </w:lvl>
   </w:abstractNum>
-  <w:abstractNum w:abstractNumId="1" w15:restartNumberingAfterBreak="0">
+  <w:abstractNum w:abstractNumId="1">
     <w:nsid w:val="4C3D0710"/>
     <w:multiLevelType w:val="hybridMultilevel"/>
     <w:tmpl w:val="7DF491C8"/>
@@ -4155,7 +4316,7 @@
       </w:pPr>
     </w:lvl>
   </w:abstractNum>
-  <w:abstractNum w:abstractNumId="2" w15:restartNumberingAfterBreak="0">
+  <w:abstractNum w:abstractNumId="2">
     <w:nsid w:val="5E2E67ED"/>
     <w:multiLevelType w:val="hybridMultilevel"/>
     <w:tmpl w:val="DB8E801C"/>
@@ -4728,6 +4889,7 @@
       <w:spacing w:after="0" w:line="240" w:lineRule="auto"/>
     </w:pPr>
     <w:tblPr>
+      <w:tblInd w:w="0" w:type="dxa"/>
       <w:tblBorders>
         <w:top w:val="single" w:sz="4" w:space="0" w:color="auto"/>
         <w:left w:val="single" w:sz="4" w:space="0" w:color="auto"/>
@@ -4736,6 +4898,12 @@
         <w:insideH w:val="single" w:sz="4" w:space="0" w:color="auto"/>
         <w:insideV w:val="single" w:sz="4" w:space="0" w:color="auto"/>
       </w:tblBorders>
+      <w:tblCellMar>
+        <w:top w:w="0" w:type="dxa"/>
+        <w:left w:w="108" w:type="dxa"/>
+        <w:bottom w:w="0" w:type="dxa"/>
+        <w:right w:w="108" w:type="dxa"/>
+      </w:tblCellMar>
     </w:tblPr>
   </w:style>
 </w:styles>

</xml_diff>